<commit_message>
Add note to report footer
</commit_message>
<xml_diff>
--- a/HaemophilusWeb/ReportTemplates/Meningo/Fax - Untersuchungsbefund.docx
+++ b/HaemophilusWeb/ReportTemplates/Meningo/Fax - Untersuchungsbefund.docx
@@ -353,7 +353,12 @@
         <w:spacing w:before="21"/>
       </w:pPr>
       <w:r>
-        <w:t xml:space="preserve">Wir möchten Sie höflich bitten, nach Erhalt des Befundes eine Empfangsbestätigung an die Nummer: 0931-31 87281 oder an die </w:t>
+        <w:t>Wir möchten Sie höflic</w:t>
+      </w:r>
+      <w:bookmarkStart w:id="0" w:name="_GoBack"/>
+      <w:bookmarkEnd w:id="0"/>
+      <w:r>
+        <w:t xml:space="preserve">h bitten, nach Erhalt des Befundes eine Empfangsbestätigung an die Nummer: 0931-31 87281 oder an die </w:t>
       </w:r>
       <w:proofErr w:type="spellStart"/>
       <w:r>
@@ -418,13 +423,8 @@
               <w:spacing w:before="21"/>
             </w:pPr>
             <w:r>
-              <w:t xml:space="preserve">Fax erhalten </w:t>
-            </w:r>
-            <w:proofErr w:type="gramStart"/>
-            <w:r>
-              <w:t>am :</w:t>
-            </w:r>
-            <w:proofErr w:type="gramEnd"/>
+              <w:t>Fax erhalten am:</w:t>
+            </w:r>
           </w:p>
         </w:tc>
         <w:tc>
@@ -968,7 +968,7 @@
               </w:rPr>
               <w:t xml:space="preserve">zu </w:t>
             </w:r>
-            <w:bookmarkStart w:id="0" w:name="KLNr"/>
+            <w:bookmarkStart w:id="1" w:name="KLNr"/>
             <w:r>
               <w:rPr>
                 <w:rFonts w:ascii="Arial" w:hAnsi="Arial" w:cs="Arial"/>
@@ -1015,7 +1015,7 @@
               </w:rPr>
               <w:t>}</w:t>
             </w:r>
-            <w:bookmarkEnd w:id="0"/>
+            <w:bookmarkEnd w:id="1"/>
             <w:r>
               <w:rPr>
                 <w:rFonts w:ascii="Arial" w:hAnsi="Arial" w:cs="Arial"/>
@@ -1194,8 +1194,6 @@
               </w:rPr>
               <w:t>NRZMHi</w:t>
             </w:r>
-            <w:bookmarkStart w:id="1" w:name="_GoBack"/>
-            <w:bookmarkEnd w:id="1"/>
             <w:r>
               <w:rPr>
                 <w:rFonts w:ascii="Arial" w:hAnsi="Arial" w:cs="Arial"/>
@@ -3259,6 +3257,45 @@
         </w:rPr>
         <w:fldChar w:fldCharType="end"/>
       </w:r>
+      <w:r>
+        <w:rPr>
+          <w:rFonts w:ascii="Arial" w:hAnsi="Arial" w:cs="Arial"/>
+          <w:b/>
+          <w:sz w:val="16"/>
+          <w:szCs w:val="16"/>
+          <w:lang w:eastAsia="en-US"/>
+        </w:rPr>
+        <w:t>Hinweis</w:t>
+      </w:r>
+      <w:r>
+        <w:rPr>
+          <w:rFonts w:ascii="Arial" w:hAnsi="Arial" w:cs="Arial"/>
+          <w:sz w:val="16"/>
+          <w:szCs w:val="16"/>
+          <w:lang w:eastAsia="en-US"/>
+        </w:rPr>
+        <w:t xml:space="preserve">: </w:t>
+      </w:r>
+      <w:r>
+        <w:rPr>
+          <w:rFonts w:ascii="Arial" w:hAnsi="Arial" w:cs="Arial"/>
+          <w:sz w:val="16"/>
+          <w:szCs w:val="16"/>
+          <w:lang w:eastAsia="en-US"/>
+        </w:rPr>
+        <w:t xml:space="preserve">Ab dem 01.01.2019 wird die Feintypisierung der Isolate durch Genomsequenzierung ersetzt, welche innerhalb von 3 bis 4 Monaten nach Erhalt der Isolate durchgeführt wird. Die Daten hierzu werden in Jahresberichten dargestellt. Bei gehäuftem Auftreten der Erkrankung bitten wir um Rücksprache mit dem </w:t>
+      </w:r>
+      <w:proofErr w:type="spellStart"/>
+      <w:r>
+        <w:rPr>
+          <w:rFonts w:ascii="Arial" w:hAnsi="Arial" w:cs="Arial"/>
+          <w:sz w:val="16"/>
+          <w:szCs w:val="16"/>
+          <w:lang w:eastAsia="en-US"/>
+        </w:rPr>
+        <w:t>NRZMHi</w:t>
+      </w:r>
+      <w:proofErr w:type="spellEnd"/>
     </w:p>
     <w:sectPr>
       <w:headerReference w:type="default" r:id="rId8"/>
@@ -6378,7 +6415,7 @@
 </file>
 
 <file path=customXml/itemProps1.xml><?xml version="1.0" encoding="utf-8"?>
-<ds:datastoreItem xmlns:ds="http://schemas.openxmlformats.org/officeDocument/2006/customXml" ds:itemID="{883904FB-0C61-4929-BF7A-83311DF0F3E4}">
+<ds:datastoreItem xmlns:ds="http://schemas.openxmlformats.org/officeDocument/2006/customXml" ds:itemID="{8346C3A3-FDB1-45CE-A8A6-887716A57A7F}">
   <ds:schemaRefs>
     <ds:schemaRef ds:uri="http://schemas.openxmlformats.org/officeDocument/2006/bibliography"/>
   </ds:schemaRefs>

</xml_diff>